<commit_message>
adding four files in one go
</commit_message>
<xml_diff>
--- a/git material.docx
+++ b/git material.docx
@@ -2,7 +2,11 @@
 <file path=word/document.xml><?xml version="1.0" encoding="utf-8"?>
 <w:document xmlns:ve="http://schemas.openxmlformats.org/markup-compatibility/2006" xmlns:o="urn:schemas-microsoft-com:office:office" xmlns:r="http://schemas.openxmlformats.org/officeDocument/2006/relationships" xmlns:m="http://schemas.openxmlformats.org/officeDocument/2006/math" xmlns:v="urn:schemas-microsoft-com:vml" xmlns:wp="http://schemas.openxmlformats.org/drawingml/2006/wordprocessingDrawing" xmlns:w10="urn:schemas-microsoft-com:office:word" xmlns:w="http://schemas.openxmlformats.org/wordprocessingml/2006/main" xmlns:wne="http://schemas.microsoft.com/office/word/2006/wordml">
   <w:body>
-    <w:p/>
+    <w:p>
+      <w:r>
+        <w:t>Hi this nice</w:t>
+      </w:r>
+    </w:p>
     <w:p>
       <w:pPr>
         <w:ind w:firstLine="720"/>

</xml_diff>

<commit_message>
this is bitbucket commit
</commit_message>
<xml_diff>
--- a/git material.docx
+++ b/git material.docx
@@ -112,6 +112,121 @@
                   </pic:nvPicPr>
                   <pic:blipFill>
                     <a:blip r:embed="rId5"/>
+                    <a:srcRect/>
+                    <a:stretch>
+                      <a:fillRect/>
+                    </a:stretch>
+                  </pic:blipFill>
+                  <pic:spPr bwMode="auto">
+                    <a:xfrm>
+                      <a:off x="0" y="0"/>
+                      <a:ext cx="5943600" cy="3340828"/>
+                    </a:xfrm>
+                    <a:prstGeom prst="rect">
+                      <a:avLst/>
+                    </a:prstGeom>
+                    <a:noFill/>
+                    <a:ln w="9525">
+                      <a:noFill/>
+                      <a:miter lim="800000"/>
+                      <a:headEnd/>
+                      <a:tailEnd/>
+                    </a:ln>
+                  </pic:spPr>
+                </pic:pic>
+              </a:graphicData>
+            </a:graphic>
+          </wp:inline>
+        </w:drawing>
+      </w:r>
+    </w:p>
+    <w:p>
+      <w:pPr>
+        <w:tabs>
+          <w:tab w:val="left" w:pos="2038"/>
+        </w:tabs>
+      </w:pPr>
+      <w:r>
+        <w:rPr>
+          <w:noProof/>
+        </w:rPr>
+        <w:drawing>
+          <wp:inline distT="0" distB="0" distL="0" distR="0">
+            <wp:extent cx="5943600" cy="3340828"/>
+            <wp:effectExtent l="19050" t="0" r="0" b="0"/>
+            <wp:docPr id="2" name="Picture 1"/>
+            <wp:cNvGraphicFramePr>
+              <a:graphicFrameLocks xmlns:a="http://schemas.openxmlformats.org/drawingml/2006/main" noChangeAspect="1"/>
+            </wp:cNvGraphicFramePr>
+            <a:graphic xmlns:a="http://schemas.openxmlformats.org/drawingml/2006/main">
+              <a:graphicData uri="http://schemas.openxmlformats.org/drawingml/2006/picture">
+                <pic:pic xmlns:pic="http://schemas.openxmlformats.org/drawingml/2006/picture">
+                  <pic:nvPicPr>
+                    <pic:cNvPr id="0" name="Picture 1"/>
+                    <pic:cNvPicPr>
+                      <a:picLocks noChangeAspect="1" noChangeArrowheads="1"/>
+                    </pic:cNvPicPr>
+                  </pic:nvPicPr>
+                  <pic:blipFill>
+                    <a:blip r:embed="rId6"/>
+                    <a:srcRect/>
+                    <a:stretch>
+                      <a:fillRect/>
+                    </a:stretch>
+                  </pic:blipFill>
+                  <pic:spPr bwMode="auto">
+                    <a:xfrm>
+                      <a:off x="0" y="0"/>
+                      <a:ext cx="5943600" cy="3340828"/>
+                    </a:xfrm>
+                    <a:prstGeom prst="rect">
+                      <a:avLst/>
+                    </a:prstGeom>
+                    <a:noFill/>
+                    <a:ln w="9525">
+                      <a:noFill/>
+                      <a:miter lim="800000"/>
+                      <a:headEnd/>
+                      <a:tailEnd/>
+                    </a:ln>
+                  </pic:spPr>
+                </pic:pic>
+              </a:graphicData>
+            </a:graphic>
+          </wp:inline>
+        </w:drawing>
+      </w:r>
+    </w:p>
+    <w:p>
+      <w:pPr>
+        <w:tabs>
+          <w:tab w:val="left" w:pos="2038"/>
+        </w:tabs>
+      </w:pPr>
+      <w:r>
+        <w:rPr>
+          <w:noProof/>
+        </w:rPr>
+        <w:lastRenderedPageBreak/>
+        <w:drawing>
+          <wp:inline distT="0" distB="0" distL="0" distR="0">
+            <wp:extent cx="5943600" cy="3340828"/>
+            <wp:effectExtent l="19050" t="0" r="0" b="0"/>
+            <wp:docPr id="4" name="Picture 4"/>
+            <wp:cNvGraphicFramePr>
+              <a:graphicFrameLocks xmlns:a="http://schemas.openxmlformats.org/drawingml/2006/main" noChangeAspect="1"/>
+            </wp:cNvGraphicFramePr>
+            <a:graphic xmlns:a="http://schemas.openxmlformats.org/drawingml/2006/main">
+              <a:graphicData uri="http://schemas.openxmlformats.org/drawingml/2006/picture">
+                <pic:pic xmlns:pic="http://schemas.openxmlformats.org/drawingml/2006/picture">
+                  <pic:nvPicPr>
+                    <pic:cNvPr id="0" name="Picture 4"/>
+                    <pic:cNvPicPr>
+                      <a:picLocks noChangeAspect="1" noChangeArrowheads="1"/>
+                    </pic:cNvPicPr>
+                  </pic:nvPicPr>
+                  <pic:blipFill>
+                    <a:blip r:embed="rId7"/>
                     <a:srcRect/>
                     <a:stretch>
                       <a:fillRect/>

</xml_diff>